<commit_message>
Update the action items
</commit_message>
<xml_diff>
--- a/doc/minute/GP05_MOM_W03-W04.docx
+++ b/doc/minute/GP05_MOM_W03-W04.docx
@@ -2885,6 +2885,582 @@
           </w:p>
         </w:tc>
       </w:tr>
+      <w:tr>
+        <w:tc>
+          <w:tcPr>
+            <w:tcW w:w="562" w:type="dxa"/>
+          </w:tcPr>
+          <w:p>
+            <w:pPr>
+              <w:rPr>
+                <w:sz w:val="18"/>
+                <w:szCs w:val="18"/>
+              </w:rPr>
+            </w:pPr>
+            <w:r>
+              <w:rPr>
+                <w:sz w:val="18"/>
+                <w:szCs w:val="18"/>
+              </w:rPr>
+              <w:t>4</w:t>
+            </w:r>
+          </w:p>
+        </w:tc>
+        <w:tc>
+          <w:tcPr>
+            <w:tcW w:w="5855" w:type="dxa"/>
+          </w:tcPr>
+          <w:p>
+            <w:pPr>
+              <w:rPr>
+                <w:sz w:val="18"/>
+                <w:szCs w:val="18"/>
+              </w:rPr>
+            </w:pPr>
+            <w:r>
+              <w:rPr>
+                <w:sz w:val="18"/>
+                <w:szCs w:val="18"/>
+              </w:rPr>
+              <w:t>Project Management Plan Review</w:t>
+            </w:r>
+          </w:p>
+        </w:tc>
+        <w:tc>
+          <w:tcPr>
+            <w:tcW w:w="1361" w:type="dxa"/>
+          </w:tcPr>
+          <w:p>
+            <w:pPr>
+              <w:rPr>
+                <w:sz w:val="18"/>
+                <w:szCs w:val="18"/>
+              </w:rPr>
+            </w:pPr>
+            <w:r>
+              <w:rPr>
+                <w:sz w:val="18"/>
+                <w:szCs w:val="18"/>
+              </w:rPr>
+              <w:t>Kalpana</w:t>
+            </w:r>
+          </w:p>
+        </w:tc>
+        <w:tc>
+          <w:tcPr>
+            <w:tcW w:w="1240" w:type="dxa"/>
+          </w:tcPr>
+          <w:p>
+            <w:pPr>
+              <w:rPr>
+                <w:sz w:val="18"/>
+                <w:szCs w:val="18"/>
+              </w:rPr>
+            </w:pPr>
+            <w:r>
+              <w:rPr>
+                <w:sz w:val="18"/>
+                <w:szCs w:val="18"/>
+              </w:rPr>
+              <w:t>Open</w:t>
+            </w:r>
+          </w:p>
+        </w:tc>
+      </w:tr>
+      <w:tr>
+        <w:tc>
+          <w:tcPr>
+            <w:tcW w:w="562" w:type="dxa"/>
+          </w:tcPr>
+          <w:p>
+            <w:pPr>
+              <w:rPr>
+                <w:sz w:val="18"/>
+                <w:szCs w:val="18"/>
+              </w:rPr>
+            </w:pPr>
+            <w:r>
+              <w:rPr>
+                <w:sz w:val="18"/>
+                <w:szCs w:val="18"/>
+              </w:rPr>
+              <w:t>5</w:t>
+            </w:r>
+          </w:p>
+        </w:tc>
+        <w:tc>
+          <w:tcPr>
+            <w:tcW w:w="5855" w:type="dxa"/>
+          </w:tcPr>
+          <w:p>
+            <w:pPr>
+              <w:rPr>
+                <w:sz w:val="18"/>
+                <w:szCs w:val="18"/>
+              </w:rPr>
+            </w:pPr>
+            <w:r>
+              <w:rPr>
+                <w:sz w:val="18"/>
+                <w:szCs w:val="18"/>
+              </w:rPr>
+              <w:t>Configuration Management Plan</w:t>
+            </w:r>
+          </w:p>
+        </w:tc>
+        <w:tc>
+          <w:tcPr>
+            <w:tcW w:w="1361" w:type="dxa"/>
+          </w:tcPr>
+          <w:p>
+            <w:pPr>
+              <w:rPr>
+                <w:sz w:val="18"/>
+                <w:szCs w:val="18"/>
+              </w:rPr>
+            </w:pPr>
+            <w:r>
+              <w:rPr>
+                <w:sz w:val="18"/>
+                <w:szCs w:val="18"/>
+              </w:rPr>
+              <w:t>John</w:t>
+            </w:r>
+          </w:p>
+        </w:tc>
+        <w:tc>
+          <w:tcPr>
+            <w:tcW w:w="1240" w:type="dxa"/>
+          </w:tcPr>
+          <w:p>
+            <w:pPr>
+              <w:rPr>
+                <w:sz w:val="18"/>
+                <w:szCs w:val="18"/>
+              </w:rPr>
+            </w:pPr>
+            <w:r>
+              <w:rPr>
+                <w:sz w:val="18"/>
+                <w:szCs w:val="18"/>
+              </w:rPr>
+              <w:t>Open</w:t>
+            </w:r>
+          </w:p>
+        </w:tc>
+      </w:tr>
+      <w:tr>
+        <w:tc>
+          <w:tcPr>
+            <w:tcW w:w="562" w:type="dxa"/>
+          </w:tcPr>
+          <w:p>
+            <w:pPr>
+              <w:rPr>
+                <w:sz w:val="18"/>
+                <w:szCs w:val="18"/>
+              </w:rPr>
+            </w:pPr>
+            <w:r>
+              <w:rPr>
+                <w:sz w:val="18"/>
+                <w:szCs w:val="18"/>
+              </w:rPr>
+              <w:t>6</w:t>
+            </w:r>
+          </w:p>
+        </w:tc>
+        <w:tc>
+          <w:tcPr>
+            <w:tcW w:w="5855" w:type="dxa"/>
+          </w:tcPr>
+          <w:p>
+            <w:pPr>
+              <w:rPr>
+                <w:sz w:val="18"/>
+                <w:szCs w:val="18"/>
+              </w:rPr>
+            </w:pPr>
+            <w:r>
+              <w:rPr>
+                <w:sz w:val="18"/>
+                <w:szCs w:val="18"/>
+              </w:rPr>
+              <w:t>Risk Management Plan</w:t>
+            </w:r>
+          </w:p>
+        </w:tc>
+        <w:tc>
+          <w:tcPr>
+            <w:tcW w:w="1361" w:type="dxa"/>
+          </w:tcPr>
+          <w:p>
+            <w:pPr>
+              <w:rPr>
+                <w:sz w:val="18"/>
+                <w:szCs w:val="18"/>
+              </w:rPr>
+            </w:pPr>
+            <w:r>
+              <w:rPr>
+                <w:sz w:val="18"/>
+                <w:szCs w:val="18"/>
+              </w:rPr>
+              <w:t>Kina</w:t>
+            </w:r>
+          </w:p>
+        </w:tc>
+        <w:tc>
+          <w:tcPr>
+            <w:tcW w:w="1240" w:type="dxa"/>
+          </w:tcPr>
+          <w:p>
+            <w:pPr>
+              <w:rPr>
+                <w:sz w:val="18"/>
+                <w:szCs w:val="18"/>
+              </w:rPr>
+            </w:pPr>
+            <w:r>
+              <w:rPr>
+                <w:sz w:val="18"/>
+                <w:szCs w:val="18"/>
+              </w:rPr>
+              <w:t>Open</w:t>
+            </w:r>
+          </w:p>
+        </w:tc>
+      </w:tr>
+      <w:tr>
+        <w:tc>
+          <w:tcPr>
+            <w:tcW w:w="562" w:type="dxa"/>
+          </w:tcPr>
+          <w:p>
+            <w:pPr>
+              <w:rPr>
+                <w:sz w:val="18"/>
+                <w:szCs w:val="18"/>
+              </w:rPr>
+            </w:pPr>
+            <w:r>
+              <w:rPr>
+                <w:sz w:val="18"/>
+                <w:szCs w:val="18"/>
+              </w:rPr>
+              <w:t>7</w:t>
+            </w:r>
+          </w:p>
+        </w:tc>
+        <w:tc>
+          <w:tcPr>
+            <w:tcW w:w="5855" w:type="dxa"/>
+          </w:tcPr>
+          <w:p>
+            <w:pPr>
+              <w:rPr>
+                <w:sz w:val="18"/>
+                <w:szCs w:val="18"/>
+              </w:rPr>
+            </w:pPr>
+            <w:r>
+              <w:rPr>
+                <w:sz w:val="18"/>
+                <w:szCs w:val="18"/>
+              </w:rPr>
+              <w:t>Software Requirement Specification</w:t>
+            </w:r>
+          </w:p>
+        </w:tc>
+        <w:tc>
+          <w:tcPr>
+            <w:tcW w:w="1361" w:type="dxa"/>
+          </w:tcPr>
+          <w:p>
+            <w:pPr>
+              <w:rPr>
+                <w:sz w:val="18"/>
+                <w:szCs w:val="18"/>
+              </w:rPr>
+            </w:pPr>
+            <w:r>
+              <w:rPr>
+                <w:sz w:val="18"/>
+                <w:szCs w:val="18"/>
+              </w:rPr>
+              <w:t>Arnold and Nick</w:t>
+            </w:r>
+          </w:p>
+        </w:tc>
+        <w:tc>
+          <w:tcPr>
+            <w:tcW w:w="1240" w:type="dxa"/>
+          </w:tcPr>
+          <w:p>
+            <w:pPr>
+              <w:rPr>
+                <w:sz w:val="18"/>
+                <w:szCs w:val="18"/>
+              </w:rPr>
+            </w:pPr>
+            <w:r>
+              <w:rPr>
+                <w:sz w:val="18"/>
+                <w:szCs w:val="18"/>
+              </w:rPr>
+              <w:t>Open</w:t>
+            </w:r>
+          </w:p>
+        </w:tc>
+      </w:tr>
+      <w:tr>
+        <w:tc>
+          <w:tcPr>
+            <w:tcW w:w="562" w:type="dxa"/>
+          </w:tcPr>
+          <w:p>
+            <w:pPr>
+              <w:rPr>
+                <w:sz w:val="18"/>
+                <w:szCs w:val="18"/>
+              </w:rPr>
+            </w:pPr>
+            <w:r>
+              <w:rPr>
+                <w:sz w:val="18"/>
+                <w:szCs w:val="18"/>
+              </w:rPr>
+              <w:t>8</w:t>
+            </w:r>
+          </w:p>
+        </w:tc>
+        <w:tc>
+          <w:tcPr>
+            <w:tcW w:w="5855" w:type="dxa"/>
+          </w:tcPr>
+          <w:p>
+            <w:pPr>
+              <w:rPr>
+                <w:sz w:val="18"/>
+                <w:szCs w:val="18"/>
+              </w:rPr>
+            </w:pPr>
+            <w:r>
+              <w:rPr>
+                <w:sz w:val="18"/>
+                <w:szCs w:val="18"/>
+              </w:rPr>
+              <w:t>Software Design Documentation</w:t>
+            </w:r>
+          </w:p>
+        </w:tc>
+        <w:tc>
+          <w:tcPr>
+            <w:tcW w:w="1361" w:type="dxa"/>
+          </w:tcPr>
+          <w:p>
+            <w:pPr>
+              <w:rPr>
+                <w:sz w:val="18"/>
+                <w:szCs w:val="18"/>
+              </w:rPr>
+            </w:pPr>
+            <w:r>
+              <w:rPr>
+                <w:sz w:val="18"/>
+                <w:szCs w:val="18"/>
+              </w:rPr>
+              <w:t>Sai</w:t>
+            </w:r>
+          </w:p>
+        </w:tc>
+        <w:tc>
+          <w:tcPr>
+            <w:tcW w:w="1240" w:type="dxa"/>
+          </w:tcPr>
+          <w:p>
+            <w:pPr>
+              <w:rPr>
+                <w:sz w:val="18"/>
+                <w:szCs w:val="18"/>
+              </w:rPr>
+            </w:pPr>
+            <w:r>
+              <w:rPr>
+                <w:sz w:val="18"/>
+                <w:szCs w:val="18"/>
+              </w:rPr>
+              <w:t>Open</w:t>
+            </w:r>
+          </w:p>
+        </w:tc>
+      </w:tr>
+      <w:tr>
+        <w:tc>
+          <w:tcPr>
+            <w:tcW w:w="562" w:type="dxa"/>
+          </w:tcPr>
+          <w:p>
+            <w:pPr>
+              <w:rPr>
+                <w:sz w:val="18"/>
+                <w:szCs w:val="18"/>
+              </w:rPr>
+            </w:pPr>
+            <w:r>
+              <w:rPr>
+                <w:sz w:val="18"/>
+                <w:szCs w:val="18"/>
+              </w:rPr>
+              <w:t>9</w:t>
+            </w:r>
+          </w:p>
+        </w:tc>
+        <w:tc>
+          <w:tcPr>
+            <w:tcW w:w="5855" w:type="dxa"/>
+          </w:tcPr>
+          <w:p>
+            <w:pPr>
+              <w:rPr>
+                <w:sz w:val="18"/>
+                <w:szCs w:val="18"/>
+              </w:rPr>
+            </w:pPr>
+            <w:r>
+              <w:rPr>
+                <w:sz w:val="18"/>
+                <w:szCs w:val="18"/>
+              </w:rPr>
+              <w:t>Code Review</w:t>
+            </w:r>
+          </w:p>
+        </w:tc>
+        <w:tc>
+          <w:tcPr>
+            <w:tcW w:w="1361" w:type="dxa"/>
+          </w:tcPr>
+          <w:p>
+            <w:pPr>
+              <w:rPr>
+                <w:sz w:val="18"/>
+                <w:szCs w:val="18"/>
+              </w:rPr>
+            </w:pPr>
+            <w:r>
+              <w:rPr>
+                <w:sz w:val="18"/>
+                <w:szCs w:val="18"/>
+              </w:rPr>
+              <w:t>Khate</w:t>
+            </w:r>
+          </w:p>
+        </w:tc>
+        <w:tc>
+          <w:tcPr>
+            <w:tcW w:w="1240" w:type="dxa"/>
+          </w:tcPr>
+          <w:p>
+            <w:pPr>
+              <w:rPr>
+                <w:sz w:val="18"/>
+                <w:szCs w:val="18"/>
+              </w:rPr>
+            </w:pPr>
+            <w:r>
+              <w:rPr>
+                <w:sz w:val="18"/>
+                <w:szCs w:val="18"/>
+              </w:rPr>
+              <w:t>Open</w:t>
+            </w:r>
+          </w:p>
+        </w:tc>
+      </w:tr>
+      <w:tr>
+        <w:tc>
+          <w:tcPr>
+            <w:tcW w:w="562" w:type="dxa"/>
+          </w:tcPr>
+          <w:p>
+            <w:pPr>
+              <w:rPr>
+                <w:sz w:val="18"/>
+                <w:szCs w:val="18"/>
+              </w:rPr>
+            </w:pPr>
+            <w:r>
+              <w:rPr>
+                <w:sz w:val="18"/>
+                <w:szCs w:val="18"/>
+              </w:rPr>
+              <w:t>10</w:t>
+            </w:r>
+          </w:p>
+        </w:tc>
+        <w:tc>
+          <w:tcPr>
+            <w:tcW w:w="5855" w:type="dxa"/>
+          </w:tcPr>
+          <w:p>
+            <w:pPr>
+              <w:rPr>
+                <w:sz w:val="18"/>
+                <w:szCs w:val="18"/>
+              </w:rPr>
+            </w:pPr>
+            <w:r>
+              <w:rPr>
+                <w:sz w:val="18"/>
+                <w:szCs w:val="18"/>
+              </w:rPr>
+              <w:t>Testing</w:t>
+            </w:r>
+          </w:p>
+        </w:tc>
+        <w:tc>
+          <w:tcPr>
+            <w:tcW w:w="1361" w:type="dxa"/>
+          </w:tcPr>
+          <w:p>
+            <w:pPr>
+              <w:rPr>
+                <w:sz w:val="18"/>
+                <w:szCs w:val="18"/>
+              </w:rPr>
+            </w:pPr>
+            <w:r>
+              <w:rPr>
+                <w:sz w:val="18"/>
+                <w:szCs w:val="18"/>
+              </w:rPr>
+              <w:t>Tim</w:t>
+            </w:r>
+          </w:p>
+        </w:tc>
+        <w:tc>
+          <w:tcPr>
+            <w:tcW w:w="1240" w:type="dxa"/>
+          </w:tcPr>
+          <w:p>
+            <w:pPr>
+              <w:rPr>
+                <w:sz w:val="18"/>
+                <w:szCs w:val="18"/>
+              </w:rPr>
+            </w:pPr>
+            <w:r>
+              <w:rPr>
+                <w:sz w:val="18"/>
+                <w:szCs w:val="18"/>
+              </w:rPr>
+              <w:t>Open</w:t>
+            </w:r>
+            <w:bookmarkStart w:id="0" w:name="_GoBack"/>
+            <w:bookmarkEnd w:id="0"/>
+          </w:p>
+        </w:tc>
+      </w:tr>
     </w:tbl>
     <w:p>
       <w:pPr>
@@ -3200,8 +3776,6 @@
                 <w:szCs w:val="18"/>
               </w:rPr>
             </w:pPr>
-            <w:bookmarkStart w:id="0" w:name="_GoBack"/>
-            <w:bookmarkEnd w:id="0"/>
           </w:p>
         </w:tc>
       </w:tr>
@@ -3535,6 +4109,11 @@
         <w:docPartUnique/>
       </w:docPartObj>
     </w:sdtPr>
+    <w:sdtEndPr>
+      <w:rPr>
+        <w:rStyle w:val="PageNumber"/>
+      </w:rPr>
+    </w:sdtEndPr>
     <w:sdtContent>
       <w:p>
         <w:pPr>
@@ -3587,6 +4166,11 @@
         <w:docPartUnique/>
       </w:docPartObj>
     </w:sdtPr>
+    <w:sdtEndPr>
+      <w:rPr>
+        <w:rStyle w:val="PageNumber"/>
+      </w:rPr>
+    </w:sdtEndPr>
     <w:sdtContent>
       <w:p>
         <w:pPr>
@@ -5608,7 +6192,7 @@
 </file>
 
 <file path=customXml/itemProps1.xml><?xml version="1.0" encoding="utf-8"?>
-<ds:datastoreItem xmlns:ds="http://schemas.openxmlformats.org/officeDocument/2006/customXml" ds:itemID="{A0E63E9C-1757-DA4A-8088-E78A653B453F}">
+<ds:datastoreItem xmlns:ds="http://schemas.openxmlformats.org/officeDocument/2006/customXml" ds:itemID="{65ADA5F8-F87E-D244-8EBF-00144EC22091}">
   <ds:schemaRefs>
     <ds:schemaRef ds:uri="http://schemas.openxmlformats.org/officeDocument/2006/bibliography"/>
   </ds:schemaRefs>

</xml_diff>